<commit_message>
ML for 3_0 finished
</commit_message>
<xml_diff>
--- a/Podstawy Uczenia Maszynowego/Zaliczenie/3_0/Sprawozdanie.docx
+++ b/Podstawy Uczenia Maszynowego/Zaliczenie/3_0/Sprawozdanie.docx
@@ -1179,6 +1179,7 @@
       <w:r>
         <w:rPr>
           <w:rFonts w:ascii="Calibri" w:hAnsi="Calibri" w:cs="Calibri"/>
+          <w:noProof/>
           <w:sz w:val="24"/>
           <w:szCs w:val="24"/>
         </w:rPr>
@@ -1332,6 +1333,7 @@
       <w:r>
         <w:rPr>
           <w:rFonts w:ascii="Calibri" w:hAnsi="Calibri" w:cs="Calibri"/>
+          <w:noProof/>
           <w:sz w:val="24"/>
           <w:szCs w:val="24"/>
         </w:rPr>
@@ -1445,6 +1447,7 @@
       <w:r>
         <w:rPr>
           <w:rFonts w:ascii="Calibri" w:hAnsi="Calibri" w:cs="Calibri"/>
+          <w:noProof/>
           <w:sz w:val="24"/>
           <w:szCs w:val="24"/>
         </w:rPr>
@@ -1677,14 +1680,15 @@
       <w:r>
         <w:rPr>
           <w:rFonts w:ascii="Calibri" w:hAnsi="Calibri" w:cs="Calibri"/>
+          <w:noProof/>
           <w:sz w:val="24"/>
           <w:szCs w:val="24"/>
         </w:rPr>
         <w:drawing>
-          <wp:inline distT="0" distB="0" distL="0" distR="0" wp14:anchorId="7683C184" wp14:editId="37A3D0B3">
-            <wp:extent cx="5163271" cy="2333951"/>
-            <wp:effectExtent l="0" t="0" r="0" b="9525"/>
-            <wp:docPr id="996164630" name="Obraz 1" descr="Obraz zawierający tekst, zrzut ekranu, Czcionka&#10;&#10;Opis wygenerowany automatycznie"/>
+          <wp:inline distT="0" distB="0" distL="0" distR="0" wp14:anchorId="786B097C" wp14:editId="2E81E5A1">
+            <wp:extent cx="4500439" cy="1982235"/>
+            <wp:effectExtent l="0" t="0" r="0" b="0"/>
+            <wp:docPr id="409067434" name="Obraz 1" descr="Obraz zawierający tekst, zrzut ekranu, Czcionka&#10;&#10;Opis wygenerowany automatycznie"/>
             <wp:cNvGraphicFramePr>
               <a:graphicFrameLocks xmlns:a="http://schemas.openxmlformats.org/drawingml/2006/main" noChangeAspect="1"/>
             </wp:cNvGraphicFramePr>
@@ -1692,7 +1696,7 @@
               <a:graphicData uri="http://schemas.openxmlformats.org/drawingml/2006/picture">
                 <pic:pic xmlns:pic="http://schemas.openxmlformats.org/drawingml/2006/picture">
                   <pic:nvPicPr>
-                    <pic:cNvPr id="996164630" name="Obraz 1" descr="Obraz zawierający tekst, zrzut ekranu, Czcionka&#10;&#10;Opis wygenerowany automatycznie"/>
+                    <pic:cNvPr id="409067434" name="Obraz 1" descr="Obraz zawierający tekst, zrzut ekranu, Czcionka&#10;&#10;Opis wygenerowany automatycznie"/>
                     <pic:cNvPicPr/>
                   </pic:nvPicPr>
                   <pic:blipFill>
@@ -1704,7 +1708,7 @@
                   <pic:spPr>
                     <a:xfrm>
                       <a:off x="0" y="0"/>
-                      <a:ext cx="5163271" cy="2333951"/>
+                      <a:ext cx="4526417" cy="1993677"/>
                     </a:xfrm>
                     <a:prstGeom prst="rect">
                       <a:avLst/>
@@ -1719,15 +1723,215 @@
     </w:p>
     <w:p>
       <w:r>
-        <w:t>Mamy wszystko czego potrzebujemy, teraz wytrenujemy nasz model przy użyciu prostej pętli.</w:t>
-      </w:r>
-    </w:p>
-    <w:p>
-      <w:pPr>
-        <w:rPr>
-          <w:rFonts w:ascii="Calibri" w:hAnsi="Calibri" w:cs="Calibri"/>
-          <w:sz w:val="24"/>
-          <w:szCs w:val="24"/>
+        <w:t>Mamy wszystko czego potrzebujemy, teraz wytrenujemy nasz model przy użyciu prostej pętli</w:t>
+      </w:r>
+      <w:r>
+        <w:t>:</w:t>
+      </w:r>
+    </w:p>
+    <w:p>
+      <w:r>
+        <w:rPr>
+          <w:noProof/>
+        </w:rPr>
+        <w:drawing>
+          <wp:inline distT="0" distB="0" distL="0" distR="0" wp14:anchorId="7E21C518" wp14:editId="58539D65">
+            <wp:extent cx="5160397" cy="2332190"/>
+            <wp:effectExtent l="0" t="0" r="2540" b="0"/>
+            <wp:docPr id="261162903" name="Obraz 1" descr="Obraz zawierający tekst, zrzut ekranu&#10;&#10;Opis wygenerowany automatycznie"/>
+            <wp:cNvGraphicFramePr>
+              <a:graphicFrameLocks xmlns:a="http://schemas.openxmlformats.org/drawingml/2006/main" noChangeAspect="1"/>
+            </wp:cNvGraphicFramePr>
+            <a:graphic xmlns:a="http://schemas.openxmlformats.org/drawingml/2006/main">
+              <a:graphicData uri="http://schemas.openxmlformats.org/drawingml/2006/picture">
+                <pic:pic xmlns:pic="http://schemas.openxmlformats.org/drawingml/2006/picture">
+                  <pic:nvPicPr>
+                    <pic:cNvPr id="261162903" name="Obraz 1" descr="Obraz zawierający tekst, zrzut ekranu&#10;&#10;Opis wygenerowany automatycznie"/>
+                    <pic:cNvPicPr/>
+                  </pic:nvPicPr>
+                  <pic:blipFill>
+                    <a:blip r:embed="rId20"/>
+                    <a:stretch>
+                      <a:fillRect/>
+                    </a:stretch>
+                  </pic:blipFill>
+                  <pic:spPr>
+                    <a:xfrm>
+                      <a:off x="0" y="0"/>
+                      <a:ext cx="5181150" cy="2341569"/>
+                    </a:xfrm>
+                    <a:prstGeom prst="rect">
+                      <a:avLst/>
+                    </a:prstGeom>
+                  </pic:spPr>
+                </pic:pic>
+              </a:graphicData>
+            </a:graphic>
+          </wp:inline>
+        </w:drawing>
+      </w:r>
+    </w:p>
+    <w:p/>
+    <w:p>
+      <w:r>
+        <w:t>Nasz model dla każdego zestawu danych, wylicza wynik. Następnie liczona jest strata, przy pomocy MSE oraz model wylicza gradienty dla parametrów. Przy pomocy gradientów, model jest w stanie zobaczyć jak zmieni się wartość funkcji przy zmianie parametru, przez co jest w stanie się uczyć. Na końcu następuję aktualizacja wag.</w:t>
+      </w:r>
+    </w:p>
+    <w:p>
+      <w:r>
+        <w:t xml:space="preserve">Na koniec, szybka walidacja naszego modelu przy podstawowych danych: </w:t>
+      </w:r>
+      <w:r>
+        <w:rPr>
+          <w:noProof/>
+        </w:rPr>
+        <w:drawing>
+          <wp:inline distT="0" distB="0" distL="0" distR="0" wp14:anchorId="34323B60" wp14:editId="782BD0F1">
+            <wp:extent cx="5398936" cy="2400717"/>
+            <wp:effectExtent l="0" t="0" r="0" b="0"/>
+            <wp:docPr id="694809270" name="Obraz 1" descr="Obraz zawierający tekst, zrzut ekranu, oprogramowanie, wyświetlacz&#10;&#10;Opis wygenerowany automatycznie"/>
+            <wp:cNvGraphicFramePr>
+              <a:graphicFrameLocks xmlns:a="http://schemas.openxmlformats.org/drawingml/2006/main" noChangeAspect="1"/>
+            </wp:cNvGraphicFramePr>
+            <a:graphic xmlns:a="http://schemas.openxmlformats.org/drawingml/2006/main">
+              <a:graphicData uri="http://schemas.openxmlformats.org/drawingml/2006/picture">
+                <pic:pic xmlns:pic="http://schemas.openxmlformats.org/drawingml/2006/picture">
+                  <pic:nvPicPr>
+                    <pic:cNvPr id="694809270" name="Obraz 1" descr="Obraz zawierający tekst, zrzut ekranu, oprogramowanie, wyświetlacz&#10;&#10;Opis wygenerowany automatycznie"/>
+                    <pic:cNvPicPr/>
+                  </pic:nvPicPr>
+                  <pic:blipFill>
+                    <a:blip r:embed="rId21"/>
+                    <a:stretch>
+                      <a:fillRect/>
+                    </a:stretch>
+                  </pic:blipFill>
+                  <pic:spPr>
+                    <a:xfrm>
+                      <a:off x="0" y="0"/>
+                      <a:ext cx="5412400" cy="2406704"/>
+                    </a:xfrm>
+                    <a:prstGeom prst="rect">
+                      <a:avLst/>
+                    </a:prstGeom>
+                  </pic:spPr>
+                </pic:pic>
+              </a:graphicData>
+            </a:graphic>
+          </wp:inline>
+        </w:drawing>
+      </w:r>
+    </w:p>
+    <w:p>
+      <w:r>
+        <w:lastRenderedPageBreak/>
+        <w:t xml:space="preserve">Tak oto prezentuję się wynik działania modelu - uczenie + walidacja: </w:t>
+      </w:r>
+    </w:p>
+    <w:p>
+      <w:r>
+        <w:rPr>
+          <w:noProof/>
+        </w:rPr>
+        <w:drawing>
+          <wp:inline distT="0" distB="0" distL="0" distR="0" wp14:anchorId="59DC8853" wp14:editId="3EEDAE4C">
+            <wp:extent cx="5760720" cy="2720340"/>
+            <wp:effectExtent l="0" t="0" r="0" b="3810"/>
+            <wp:docPr id="385451186" name="Obraz 1" descr="Obraz zawierający tekst, zrzut ekranu, Czcionka, czarne&#10;&#10;Opis wygenerowany automatycznie"/>
+            <wp:cNvGraphicFramePr>
+              <a:graphicFrameLocks xmlns:a="http://schemas.openxmlformats.org/drawingml/2006/main" noChangeAspect="1"/>
+            </wp:cNvGraphicFramePr>
+            <a:graphic xmlns:a="http://schemas.openxmlformats.org/drawingml/2006/main">
+              <a:graphicData uri="http://schemas.openxmlformats.org/drawingml/2006/picture">
+                <pic:pic xmlns:pic="http://schemas.openxmlformats.org/drawingml/2006/picture">
+                  <pic:nvPicPr>
+                    <pic:cNvPr id="385451186" name="Obraz 1" descr="Obraz zawierający tekst, zrzut ekranu, Czcionka, czarne&#10;&#10;Opis wygenerowany automatycznie"/>
+                    <pic:cNvPicPr/>
+                  </pic:nvPicPr>
+                  <pic:blipFill>
+                    <a:blip r:embed="rId22"/>
+                    <a:stretch>
+                      <a:fillRect/>
+                    </a:stretch>
+                  </pic:blipFill>
+                  <pic:spPr>
+                    <a:xfrm>
+                      <a:off x="0" y="0"/>
+                      <a:ext cx="5760720" cy="2720340"/>
+                    </a:xfrm>
+                    <a:prstGeom prst="rect">
+                      <a:avLst/>
+                    </a:prstGeom>
+                  </pic:spPr>
+                </pic:pic>
+              </a:graphicData>
+            </a:graphic>
+          </wp:inline>
+        </w:drawing>
+      </w:r>
+    </w:p>
+    <w:p/>
+    <w:p>
+      <w:r>
+        <w:t>Dany problem był dosyć trywialny, dlatego szybko był on w stanie się nauczyć poprawnego rozpoznawania oraz rozwiązywania XORa.</w:t>
+      </w:r>
+    </w:p>
+    <w:p>
+      <w:r>
+        <w:t>Widzimy że model konsekwentnie zmniejszał wartość błędu po przejściu przez kolejne epoki. Można by trenować model również na więcej epok, ale myślę że mija się to z celem, przez to że model będzie w stanie osiągnąć 0 wartość błędu.</w:t>
+      </w:r>
+    </w:p>
+    <w:p>
+      <w:pPr>
+        <w:rPr>
+          <w:rFonts w:ascii="Calibri" w:hAnsi="Calibri" w:cs="Calibri"/>
+          <w:sz w:val="24"/>
+          <w:szCs w:val="24"/>
+        </w:rPr>
+      </w:pPr>
+    </w:p>
+    <w:p>
+      <w:pPr>
+        <w:rPr>
+          <w:rFonts w:ascii="Calibri" w:hAnsi="Calibri" w:cs="Calibri"/>
+          <w:sz w:val="32"/>
+          <w:szCs w:val="32"/>
+        </w:rPr>
+      </w:pPr>
+    </w:p>
+    <w:p>
+      <w:pPr>
+        <w:rPr>
+          <w:rFonts w:ascii="Calibri" w:hAnsi="Calibri" w:cs="Calibri"/>
+          <w:sz w:val="32"/>
+          <w:szCs w:val="32"/>
+        </w:rPr>
+      </w:pPr>
+    </w:p>
+    <w:p>
+      <w:pPr>
+        <w:rPr>
+          <w:rFonts w:ascii="Calibri" w:hAnsi="Calibri" w:cs="Calibri"/>
+          <w:sz w:val="32"/>
+          <w:szCs w:val="32"/>
+        </w:rPr>
+      </w:pPr>
+    </w:p>
+    <w:p>
+      <w:pPr>
+        <w:rPr>
+          <w:rFonts w:ascii="Calibri" w:hAnsi="Calibri" w:cs="Calibri"/>
+          <w:sz w:val="32"/>
+          <w:szCs w:val="32"/>
+        </w:rPr>
+      </w:pPr>
+    </w:p>
+    <w:p>
+      <w:pPr>
+        <w:rPr>
+          <w:rFonts w:ascii="Calibri" w:hAnsi="Calibri" w:cs="Calibri"/>
+          <w:sz w:val="32"/>
+          <w:szCs w:val="32"/>
         </w:rPr>
       </w:pPr>
     </w:p>
@@ -1804,7 +2008,1179 @@
           <w:sz w:val="32"/>
           <w:szCs w:val="32"/>
         </w:rPr>
+        <w:lastRenderedPageBreak/>
         <w:t>Sieć konwolucyjna ucząca się MNIST</w:t>
+      </w:r>
+    </w:p>
+    <w:p>
+      <w:pPr>
+        <w:rPr>
+          <w:rFonts w:ascii="Calibri" w:hAnsi="Calibri" w:cs="Calibri"/>
+          <w:sz w:val="32"/>
+          <w:szCs w:val="32"/>
+        </w:rPr>
+      </w:pPr>
+    </w:p>
+    <w:p>
+      <w:pPr>
+        <w:rPr>
+          <w:rFonts w:ascii="Calibri" w:hAnsi="Calibri" w:cs="Calibri"/>
+          <w:sz w:val="24"/>
+          <w:szCs w:val="24"/>
+        </w:rPr>
+      </w:pPr>
+      <w:r>
+        <w:rPr>
+          <w:rFonts w:ascii="Calibri" w:hAnsi="Calibri" w:cs="Calibri"/>
+          <w:sz w:val="24"/>
+          <w:szCs w:val="24"/>
+        </w:rPr>
+        <w:t>Sieć konwolucyjna j</w:t>
+      </w:r>
+      <w:r>
+        <w:rPr>
+          <w:rFonts w:ascii="Calibri" w:hAnsi="Calibri" w:cs="Calibri"/>
+          <w:sz w:val="24"/>
+          <w:szCs w:val="24"/>
+        </w:rPr>
+        <w:t>est to rodzaj sieci neuronowej, która skutecznie analizuje dane przestrzenne, takie jak obrazy. Działa poprzez przekształcanie wejściowego obrazu za pomocą serii warstw konwolucyjnych</w:t>
+      </w:r>
+      <w:r>
+        <w:rPr>
+          <w:rFonts w:ascii="Calibri" w:hAnsi="Calibri" w:cs="Calibri"/>
+          <w:sz w:val="24"/>
+          <w:szCs w:val="24"/>
+        </w:rPr>
+        <w:t>.</w:t>
+      </w:r>
+    </w:p>
+    <w:p>
+      <w:pPr>
+        <w:rPr>
+          <w:rFonts w:ascii="Calibri" w:hAnsi="Calibri" w:cs="Calibri"/>
+          <w:sz w:val="24"/>
+          <w:szCs w:val="24"/>
+        </w:rPr>
+      </w:pPr>
+      <w:r>
+        <w:rPr>
+          <w:rFonts w:ascii="Calibri" w:hAnsi="Calibri" w:cs="Calibri"/>
+          <w:sz w:val="24"/>
+          <w:szCs w:val="24"/>
+        </w:rPr>
+        <w:t>Wykorzystując PyTorch stworzę sieć neuronową, która będzie posiadać</w:t>
+      </w:r>
+      <w:r>
+        <w:rPr>
+          <w:rFonts w:ascii="Calibri" w:hAnsi="Calibri" w:cs="Calibri"/>
+          <w:sz w:val="24"/>
+          <w:szCs w:val="24"/>
+        </w:rPr>
+        <w:t xml:space="preserve"> jedną</w:t>
+      </w:r>
+      <w:r>
+        <w:rPr>
+          <w:rFonts w:ascii="Calibri" w:hAnsi="Calibri" w:cs="Calibri"/>
+          <w:sz w:val="24"/>
+          <w:szCs w:val="24"/>
+        </w:rPr>
+        <w:t xml:space="preserve"> warstwę konwolucyjną oraz warstwy liniowe.</w:t>
+      </w:r>
+      <w:r>
+        <w:rPr>
+          <w:rFonts w:ascii="Calibri" w:hAnsi="Calibri" w:cs="Calibri"/>
+          <w:sz w:val="24"/>
+          <w:szCs w:val="24"/>
+        </w:rPr>
+        <w:t xml:space="preserve"> Dla prostego problemu jakim jest MNIST, będzie to wystarczające</w:t>
+      </w:r>
+    </w:p>
+    <w:p>
+      <w:pPr>
+        <w:rPr>
+          <w:rFonts w:ascii="Calibri" w:hAnsi="Calibri" w:cs="Calibri"/>
+          <w:sz w:val="24"/>
+          <w:szCs w:val="24"/>
+        </w:rPr>
+      </w:pPr>
+      <w:r>
+        <w:rPr>
+          <w:rFonts w:ascii="Calibri" w:hAnsi="Calibri" w:cs="Calibri"/>
+          <w:sz w:val="24"/>
+          <w:szCs w:val="24"/>
+        </w:rPr>
+        <w:t>Zaczynam od tworzenia modelu:</w:t>
+      </w:r>
+    </w:p>
+    <w:p>
+      <w:pPr>
+        <w:rPr>
+          <w:rFonts w:ascii="Calibri" w:hAnsi="Calibri" w:cs="Calibri"/>
+          <w:sz w:val="24"/>
+          <w:szCs w:val="24"/>
+        </w:rPr>
+      </w:pPr>
+      <w:r>
+        <w:rPr>
+          <w:rFonts w:ascii="Calibri" w:hAnsi="Calibri" w:cs="Calibri"/>
+          <w:sz w:val="24"/>
+          <w:szCs w:val="24"/>
+        </w:rPr>
+        <w:drawing>
+          <wp:inline distT="0" distB="0" distL="0" distR="0" wp14:anchorId="33EAC0DC" wp14:editId="21F4EE08">
+            <wp:extent cx="5760720" cy="5746750"/>
+            <wp:effectExtent l="0" t="0" r="0" b="6350"/>
+            <wp:docPr id="881516507" name="Obraz 1" descr="Obraz zawierający tekst, zrzut ekranu, oprogramowanie, System operacyjny&#10;&#10;Opis wygenerowany automatycznie"/>
+            <wp:cNvGraphicFramePr>
+              <a:graphicFrameLocks xmlns:a="http://schemas.openxmlformats.org/drawingml/2006/main" noChangeAspect="1"/>
+            </wp:cNvGraphicFramePr>
+            <a:graphic xmlns:a="http://schemas.openxmlformats.org/drawingml/2006/main">
+              <a:graphicData uri="http://schemas.openxmlformats.org/drawingml/2006/picture">
+                <pic:pic xmlns:pic="http://schemas.openxmlformats.org/drawingml/2006/picture">
+                  <pic:nvPicPr>
+                    <pic:cNvPr id="881516507" name="Obraz 1" descr="Obraz zawierający tekst, zrzut ekranu, oprogramowanie, System operacyjny&#10;&#10;Opis wygenerowany automatycznie"/>
+                    <pic:cNvPicPr/>
+                  </pic:nvPicPr>
+                  <pic:blipFill>
+                    <a:blip r:embed="rId23"/>
+                    <a:stretch>
+                      <a:fillRect/>
+                    </a:stretch>
+                  </pic:blipFill>
+                  <pic:spPr>
+                    <a:xfrm>
+                      <a:off x="0" y="0"/>
+                      <a:ext cx="5760720" cy="5746750"/>
+                    </a:xfrm>
+                    <a:prstGeom prst="rect">
+                      <a:avLst/>
+                    </a:prstGeom>
+                  </pic:spPr>
+                </pic:pic>
+              </a:graphicData>
+            </a:graphic>
+          </wp:inline>
+        </w:drawing>
+      </w:r>
+    </w:p>
+    <w:p>
+      <w:pPr>
+        <w:rPr>
+          <w:rFonts w:ascii="Calibri" w:hAnsi="Calibri" w:cs="Calibri"/>
+          <w:sz w:val="24"/>
+          <w:szCs w:val="24"/>
+        </w:rPr>
+      </w:pPr>
+    </w:p>
+    <w:p>
+      <w:pPr>
+        <w:rPr>
+          <w:rFonts w:ascii="Calibri" w:hAnsi="Calibri" w:cs="Calibri"/>
+          <w:sz w:val="24"/>
+          <w:szCs w:val="24"/>
+        </w:rPr>
+      </w:pPr>
+      <w:r>
+        <w:rPr>
+          <w:rFonts w:ascii="Calibri" w:hAnsi="Calibri" w:cs="Calibri"/>
+          <w:sz w:val="24"/>
+          <w:szCs w:val="24"/>
+        </w:rPr>
+        <w:lastRenderedPageBreak/>
+        <w:t>Definiuje warstwy. Ważne, aby warstwa konwolucyjna miała zdefiniowaną ilość kanałów (1 – szarość, 3 – RGB) wielkość jądra oraz pooling i jego wymiary.</w:t>
+      </w:r>
+    </w:p>
+    <w:p>
+      <w:pPr>
+        <w:rPr>
+          <w:rFonts w:ascii="Calibri" w:hAnsi="Calibri" w:cs="Calibri"/>
+          <w:sz w:val="24"/>
+          <w:szCs w:val="24"/>
+        </w:rPr>
+      </w:pPr>
+      <w:r>
+        <w:rPr>
+          <w:rFonts w:ascii="Calibri" w:hAnsi="Calibri" w:cs="Calibri"/>
+          <w:sz w:val="24"/>
+          <w:szCs w:val="24"/>
+        </w:rPr>
+        <w:t>Warstwa ta będzie przekształcać nasz obraz na kilka mniejszych obrazów (dokładnie 20).</w:t>
+      </w:r>
+      <w:r>
+        <w:rPr>
+          <w:rFonts w:ascii="Calibri" w:hAnsi="Calibri" w:cs="Calibri"/>
+          <w:sz w:val="24"/>
+          <w:szCs w:val="24"/>
+        </w:rPr>
+        <w:br/>
+        <w:t>Pooling jest to proces łączenia podobnych sąsiednich pixeli (w tym przypadku 2x2) w jeden</w:t>
+      </w:r>
+      <w:r>
+        <w:rPr>
+          <w:rFonts w:ascii="Calibri" w:hAnsi="Calibri" w:cs="Calibri"/>
+          <w:sz w:val="24"/>
+          <w:szCs w:val="24"/>
+        </w:rPr>
+        <w:t>.</w:t>
+      </w:r>
+    </w:p>
+    <w:p>
+      <w:pPr>
+        <w:rPr>
+          <w:rFonts w:ascii="Calibri" w:hAnsi="Calibri" w:cs="Calibri"/>
+          <w:sz w:val="24"/>
+          <w:szCs w:val="24"/>
+        </w:rPr>
+      </w:pPr>
+      <w:r>
+        <w:rPr>
+          <w:rFonts w:ascii="Calibri" w:hAnsi="Calibri" w:cs="Calibri"/>
+          <w:sz w:val="24"/>
+          <w:szCs w:val="24"/>
+        </w:rPr>
+        <w:t>Jako funkcję aktywacji wybrałem ReLu, jest prosta (max(0, x)) oraz szybka w trenowaniu.</w:t>
+      </w:r>
+    </w:p>
+    <w:p>
+      <w:pPr>
+        <w:rPr>
+          <w:rFonts w:ascii="Calibri" w:hAnsi="Calibri" w:cs="Calibri"/>
+          <w:sz w:val="24"/>
+          <w:szCs w:val="24"/>
+        </w:rPr>
+      </w:pPr>
+      <w:r>
+        <w:rPr>
+          <w:rFonts w:ascii="Calibri" w:hAnsi="Calibri" w:cs="Calibri"/>
+          <w:sz w:val="24"/>
+          <w:szCs w:val="24"/>
+        </w:rPr>
+        <w:t>Warstwy liniowe dopasowuje aby odpowiednie macierze mogły się przemnożyć.</w:t>
+      </w:r>
+    </w:p>
+    <w:p>
+      <w:pPr>
+        <w:rPr>
+          <w:rFonts w:ascii="Calibri" w:hAnsi="Calibri" w:cs="Calibri"/>
+          <w:sz w:val="24"/>
+          <w:szCs w:val="24"/>
+        </w:rPr>
+      </w:pPr>
+      <w:r>
+        <w:rPr>
+          <w:rFonts w:ascii="Calibri" w:hAnsi="Calibri" w:cs="Calibri"/>
+          <w:sz w:val="24"/>
+          <w:szCs w:val="24"/>
+        </w:rPr>
+        <w:t>Na końcu wykonuje softmax, czyli skalowanie wyników sieci na prawdopodobieństwa sumujące się do 1.</w:t>
+      </w:r>
+    </w:p>
+    <w:p>
+      <w:pPr>
+        <w:rPr>
+          <w:rFonts w:ascii="Calibri" w:hAnsi="Calibri" w:cs="Calibri"/>
+          <w:sz w:val="24"/>
+          <w:szCs w:val="24"/>
+        </w:rPr>
+      </w:pPr>
+      <w:r>
+        <w:rPr>
+          <w:rFonts w:ascii="Calibri" w:hAnsi="Calibri" w:cs="Calibri"/>
+          <w:sz w:val="24"/>
+          <w:szCs w:val="24"/>
+        </w:rPr>
+        <w:t xml:space="preserve">Ważną warstwą jest też Flatten Layer, </w:t>
+      </w:r>
+      <w:r>
+        <w:rPr>
+          <w:rFonts w:ascii="Calibri" w:hAnsi="Calibri" w:cs="Calibri"/>
+          <w:sz w:val="24"/>
+          <w:szCs w:val="24"/>
+        </w:rPr>
+        <w:t>warstwa przekształca naszą wielowymiarową warstwę w sieci w jednowymiarowy wektor. Robimy to po to, aby dopasować dane wejściowe w pełni połączonej warstwy do klasyfikacji.</w:t>
+      </w:r>
+    </w:p>
+    <w:p>
+      <w:pPr>
+        <w:rPr>
+          <w:rFonts w:ascii="Calibri" w:hAnsi="Calibri" w:cs="Calibri"/>
+          <w:sz w:val="24"/>
+          <w:szCs w:val="24"/>
+        </w:rPr>
+      </w:pPr>
+      <w:r>
+        <w:rPr>
+          <w:rFonts w:ascii="Calibri" w:hAnsi="Calibri" w:cs="Calibri"/>
+          <w:sz w:val="24"/>
+          <w:szCs w:val="24"/>
+        </w:rPr>
+        <w:t>Od razu też mogę zdefiniować hiperparametry:</w:t>
+      </w:r>
+    </w:p>
+    <w:p>
+      <w:pPr>
+        <w:rPr>
+          <w:rFonts w:ascii="Calibri" w:hAnsi="Calibri" w:cs="Calibri"/>
+          <w:sz w:val="24"/>
+          <w:szCs w:val="24"/>
+        </w:rPr>
+      </w:pPr>
+      <w:r>
+        <w:rPr>
+          <w:rFonts w:ascii="Calibri" w:hAnsi="Calibri" w:cs="Calibri"/>
+          <w:sz w:val="24"/>
+          <w:szCs w:val="24"/>
+        </w:rPr>
+        <w:drawing>
+          <wp:inline distT="0" distB="0" distL="0" distR="0" wp14:anchorId="090C5AF7" wp14:editId="310B69C6">
+            <wp:extent cx="2719346" cy="1606886"/>
+            <wp:effectExtent l="0" t="0" r="5080" b="0"/>
+            <wp:docPr id="1822867966" name="Obraz 1" descr="Obraz zawierający tekst, zrzut ekranu, Czcionka, numer&#10;&#10;Opis wygenerowany automatycznie"/>
+            <wp:cNvGraphicFramePr>
+              <a:graphicFrameLocks xmlns:a="http://schemas.openxmlformats.org/drawingml/2006/main" noChangeAspect="1"/>
+            </wp:cNvGraphicFramePr>
+            <a:graphic xmlns:a="http://schemas.openxmlformats.org/drawingml/2006/main">
+              <a:graphicData uri="http://schemas.openxmlformats.org/drawingml/2006/picture">
+                <pic:pic xmlns:pic="http://schemas.openxmlformats.org/drawingml/2006/picture">
+                  <pic:nvPicPr>
+                    <pic:cNvPr id="1822867966" name="Obraz 1" descr="Obraz zawierający tekst, zrzut ekranu, Czcionka, numer&#10;&#10;Opis wygenerowany automatycznie"/>
+                    <pic:cNvPicPr/>
+                  </pic:nvPicPr>
+                  <pic:blipFill>
+                    <a:blip r:embed="rId24"/>
+                    <a:stretch>
+                      <a:fillRect/>
+                    </a:stretch>
+                  </pic:blipFill>
+                  <pic:spPr>
+                    <a:xfrm>
+                      <a:off x="0" y="0"/>
+                      <a:ext cx="2723637" cy="1609422"/>
+                    </a:xfrm>
+                    <a:prstGeom prst="rect">
+                      <a:avLst/>
+                    </a:prstGeom>
+                  </pic:spPr>
+                </pic:pic>
+              </a:graphicData>
+            </a:graphic>
+          </wp:inline>
+        </w:drawing>
+      </w:r>
+    </w:p>
+    <w:p>
+      <w:pPr>
+        <w:rPr>
+          <w:rFonts w:ascii="Calibri" w:hAnsi="Calibri" w:cs="Calibri"/>
+          <w:sz w:val="24"/>
+          <w:szCs w:val="24"/>
+        </w:rPr>
+      </w:pPr>
+    </w:p>
+    <w:p>
+      <w:pPr>
+        <w:rPr>
+          <w:noProof/>
+        </w:rPr>
+      </w:pPr>
+      <w:r>
+        <w:rPr>
+          <w:rFonts w:ascii="Calibri" w:hAnsi="Calibri" w:cs="Calibri"/>
+          <w:sz w:val="24"/>
+          <w:szCs w:val="24"/>
+        </w:rPr>
+        <w:t>Teraz zajmę się danymi. MNIST jest bardzo popularnym datasetem, więc część bibliotek posiada wbudowaną możliwość jego pobrania:</w:t>
+      </w:r>
+      <w:r>
+        <w:rPr>
+          <w:noProof/>
+        </w:rPr>
+        <w:t xml:space="preserve"> </w:t>
+      </w:r>
+      <w:r>
+        <w:rPr>
+          <w:rFonts w:ascii="Calibri" w:hAnsi="Calibri" w:cs="Calibri"/>
+          <w:sz w:val="24"/>
+          <w:szCs w:val="24"/>
+        </w:rPr>
+        <w:drawing>
+          <wp:inline distT="0" distB="0" distL="0" distR="0" wp14:anchorId="771C335D" wp14:editId="7F6F009C">
+            <wp:extent cx="5760720" cy="766445"/>
+            <wp:effectExtent l="0" t="0" r="0" b="0"/>
+            <wp:docPr id="324587189" name="Obraz 1" descr="Obraz zawierający tekst, zrzut ekranu, Czcionka&#10;&#10;Opis wygenerowany automatycznie"/>
+            <wp:cNvGraphicFramePr>
+              <a:graphicFrameLocks xmlns:a="http://schemas.openxmlformats.org/drawingml/2006/main" noChangeAspect="1"/>
+            </wp:cNvGraphicFramePr>
+            <a:graphic xmlns:a="http://schemas.openxmlformats.org/drawingml/2006/main">
+              <a:graphicData uri="http://schemas.openxmlformats.org/drawingml/2006/picture">
+                <pic:pic xmlns:pic="http://schemas.openxmlformats.org/drawingml/2006/picture">
+                  <pic:nvPicPr>
+                    <pic:cNvPr id="324587189" name="Obraz 1" descr="Obraz zawierający tekst, zrzut ekranu, Czcionka&#10;&#10;Opis wygenerowany automatycznie"/>
+                    <pic:cNvPicPr/>
+                  </pic:nvPicPr>
+                  <pic:blipFill>
+                    <a:blip r:embed="rId25"/>
+                    <a:stretch>
+                      <a:fillRect/>
+                    </a:stretch>
+                  </pic:blipFill>
+                  <pic:spPr>
+                    <a:xfrm>
+                      <a:off x="0" y="0"/>
+                      <a:ext cx="5760720" cy="766445"/>
+                    </a:xfrm>
+                    <a:prstGeom prst="rect">
+                      <a:avLst/>
+                    </a:prstGeom>
+                  </pic:spPr>
+                </pic:pic>
+              </a:graphicData>
+            </a:graphic>
+          </wp:inline>
+        </w:drawing>
+      </w:r>
+    </w:p>
+    <w:p>
+      <w:pPr>
+        <w:rPr>
+          <w:rFonts w:ascii="Calibri" w:hAnsi="Calibri" w:cs="Calibri"/>
+          <w:sz w:val="24"/>
+          <w:szCs w:val="24"/>
+        </w:rPr>
+      </w:pPr>
+      <w:r>
+        <w:rPr>
+          <w:rFonts w:ascii="Calibri" w:hAnsi="Calibri" w:cs="Calibri"/>
+          <w:sz w:val="24"/>
+          <w:szCs w:val="24"/>
+        </w:rPr>
+        <w:t>Definiuję ścieżkę zapisu, części datasetu i przekształcam je od razu na Tensory, czyli po prostu wielowymiarowe wektory.</w:t>
+      </w:r>
+    </w:p>
+    <w:p>
+      <w:pPr>
+        <w:rPr>
+          <w:rFonts w:ascii="Calibri" w:hAnsi="Calibri" w:cs="Calibri"/>
+          <w:sz w:val="24"/>
+          <w:szCs w:val="24"/>
+        </w:rPr>
+      </w:pPr>
+    </w:p>
+    <w:p>
+      <w:pPr>
+        <w:rPr>
+          <w:rFonts w:ascii="Calibri" w:hAnsi="Calibri" w:cs="Calibri"/>
+          <w:sz w:val="24"/>
+          <w:szCs w:val="24"/>
+        </w:rPr>
+      </w:pPr>
+      <w:r>
+        <w:rPr>
+          <w:rFonts w:ascii="Calibri" w:hAnsi="Calibri" w:cs="Calibri"/>
+          <w:sz w:val="24"/>
+          <w:szCs w:val="24"/>
+        </w:rPr>
+        <w:t>Postanowiłem, że train set, podzielę 3/1 na train oraz validation set, którym będę od razu obliczał celność modelu przy treningu.</w:t>
+      </w:r>
+      <w:r>
+        <w:rPr>
+          <w:noProof/>
+        </w:rPr>
+        <w:t xml:space="preserve"> </w:t>
+      </w:r>
+      <w:r>
+        <w:rPr>
+          <w:rFonts w:ascii="Calibri" w:hAnsi="Calibri" w:cs="Calibri"/>
+          <w:sz w:val="24"/>
+          <w:szCs w:val="24"/>
+        </w:rPr>
+        <w:drawing>
+          <wp:inline distT="0" distB="0" distL="0" distR="0" wp14:anchorId="0664F680" wp14:editId="03E7DF50">
+            <wp:extent cx="5760720" cy="1082675"/>
+            <wp:effectExtent l="0" t="0" r="0" b="3175"/>
+            <wp:docPr id="616407651" name="Obraz 1" descr="Obraz zawierający zrzut ekranu, tekst, Czcionka&#10;&#10;Opis wygenerowany automatycznie"/>
+            <wp:cNvGraphicFramePr>
+              <a:graphicFrameLocks xmlns:a="http://schemas.openxmlformats.org/drawingml/2006/main" noChangeAspect="1"/>
+            </wp:cNvGraphicFramePr>
+            <a:graphic xmlns:a="http://schemas.openxmlformats.org/drawingml/2006/main">
+              <a:graphicData uri="http://schemas.openxmlformats.org/drawingml/2006/picture">
+                <pic:pic xmlns:pic="http://schemas.openxmlformats.org/drawingml/2006/picture">
+                  <pic:nvPicPr>
+                    <pic:cNvPr id="616407651" name="Obraz 1" descr="Obraz zawierający zrzut ekranu, tekst, Czcionka&#10;&#10;Opis wygenerowany automatycznie"/>
+                    <pic:cNvPicPr/>
+                  </pic:nvPicPr>
+                  <pic:blipFill>
+                    <a:blip r:embed="rId26"/>
+                    <a:stretch>
+                      <a:fillRect/>
+                    </a:stretch>
+                  </pic:blipFill>
+                  <pic:spPr>
+                    <a:xfrm>
+                      <a:off x="0" y="0"/>
+                      <a:ext cx="5760720" cy="1082675"/>
+                    </a:xfrm>
+                    <a:prstGeom prst="rect">
+                      <a:avLst/>
+                    </a:prstGeom>
+                  </pic:spPr>
+                </pic:pic>
+              </a:graphicData>
+            </a:graphic>
+          </wp:inline>
+        </w:drawing>
+      </w:r>
+    </w:p>
+    <w:p>
+      <w:pPr>
+        <w:rPr>
+          <w:rFonts w:ascii="Calibri" w:hAnsi="Calibri" w:cs="Calibri"/>
+          <w:sz w:val="24"/>
+          <w:szCs w:val="24"/>
+        </w:rPr>
+      </w:pPr>
+      <w:r>
+        <w:rPr>
+          <w:rFonts w:ascii="Calibri" w:hAnsi="Calibri" w:cs="Calibri"/>
+          <w:sz w:val="24"/>
+          <w:szCs w:val="24"/>
+        </w:rPr>
+        <w:lastRenderedPageBreak/>
+        <w:t>Następnym istotnym krokiem w tworzeniu sieci w PyTorchu, który znacznie ułatwia pracę, jest stworzenie data loaderów dla każdego zbioru danych. Pozwoli to na prostą iterację po danych podczas treningu:</w:t>
+      </w:r>
+    </w:p>
+    <w:p>
+      <w:pPr>
+        <w:rPr>
+          <w:rFonts w:ascii="Calibri" w:hAnsi="Calibri" w:cs="Calibri"/>
+          <w:sz w:val="24"/>
+          <w:szCs w:val="24"/>
+        </w:rPr>
+      </w:pPr>
+      <w:r>
+        <w:rPr>
+          <w:rFonts w:ascii="Calibri" w:hAnsi="Calibri" w:cs="Calibri"/>
+          <w:sz w:val="24"/>
+          <w:szCs w:val="24"/>
+        </w:rPr>
+        <w:drawing>
+          <wp:inline distT="0" distB="0" distL="0" distR="0" wp14:anchorId="5B4590A8" wp14:editId="37C98E74">
+            <wp:extent cx="5760720" cy="1172845"/>
+            <wp:effectExtent l="0" t="0" r="0" b="8255"/>
+            <wp:docPr id="1534347540" name="Obraz 1" descr="Obraz zawierający tekst, zrzut ekranu, Czcionka&#10;&#10;Opis wygenerowany automatycznie"/>
+            <wp:cNvGraphicFramePr>
+              <a:graphicFrameLocks xmlns:a="http://schemas.openxmlformats.org/drawingml/2006/main" noChangeAspect="1"/>
+            </wp:cNvGraphicFramePr>
+            <a:graphic xmlns:a="http://schemas.openxmlformats.org/drawingml/2006/main">
+              <a:graphicData uri="http://schemas.openxmlformats.org/drawingml/2006/picture">
+                <pic:pic xmlns:pic="http://schemas.openxmlformats.org/drawingml/2006/picture">
+                  <pic:nvPicPr>
+                    <pic:cNvPr id="1534347540" name="Obraz 1" descr="Obraz zawierający tekst, zrzut ekranu, Czcionka&#10;&#10;Opis wygenerowany automatycznie"/>
+                    <pic:cNvPicPr/>
+                  </pic:nvPicPr>
+                  <pic:blipFill>
+                    <a:blip r:embed="rId27"/>
+                    <a:stretch>
+                      <a:fillRect/>
+                    </a:stretch>
+                  </pic:blipFill>
+                  <pic:spPr>
+                    <a:xfrm>
+                      <a:off x="0" y="0"/>
+                      <a:ext cx="5760720" cy="1172845"/>
+                    </a:xfrm>
+                    <a:prstGeom prst="rect">
+                      <a:avLst/>
+                    </a:prstGeom>
+                  </pic:spPr>
+                </pic:pic>
+              </a:graphicData>
+            </a:graphic>
+          </wp:inline>
+        </w:drawing>
+      </w:r>
+    </w:p>
+    <w:p>
+      <w:pPr>
+        <w:rPr>
+          <w:rFonts w:ascii="Calibri" w:hAnsi="Calibri" w:cs="Calibri"/>
+          <w:sz w:val="24"/>
+          <w:szCs w:val="24"/>
+        </w:rPr>
+      </w:pPr>
+    </w:p>
+    <w:p>
+      <w:pPr>
+        <w:rPr>
+          <w:rFonts w:ascii="Calibri" w:hAnsi="Calibri" w:cs="Calibri"/>
+          <w:sz w:val="24"/>
+          <w:szCs w:val="24"/>
+        </w:rPr>
+      </w:pPr>
+      <w:r>
+        <w:rPr>
+          <w:rFonts w:ascii="Calibri" w:hAnsi="Calibri" w:cs="Calibri"/>
+          <w:sz w:val="24"/>
+          <w:szCs w:val="24"/>
+        </w:rPr>
+        <w:t>Definiuję model oraz potrzebne funkcję straty i optymalizator, tworzę też słownik na zapis danych przy treninigu:</w:t>
+      </w:r>
+    </w:p>
+    <w:p>
+      <w:pPr>
+        <w:rPr>
+          <w:rFonts w:ascii="Calibri" w:hAnsi="Calibri" w:cs="Calibri"/>
+          <w:sz w:val="24"/>
+          <w:szCs w:val="24"/>
+        </w:rPr>
+      </w:pPr>
+      <w:r>
+        <w:rPr>
+          <w:rFonts w:ascii="Calibri" w:hAnsi="Calibri" w:cs="Calibri"/>
+          <w:sz w:val="24"/>
+          <w:szCs w:val="24"/>
+        </w:rPr>
+        <w:drawing>
+          <wp:inline distT="0" distB="0" distL="0" distR="0" wp14:anchorId="6333CBBC" wp14:editId="318349BF">
+            <wp:extent cx="5760720" cy="2048510"/>
+            <wp:effectExtent l="0" t="0" r="0" b="8890"/>
+            <wp:docPr id="217058246" name="Obraz 1" descr="Obraz zawierający tekst, zrzut ekranu&#10;&#10;Opis wygenerowany automatycznie"/>
+            <wp:cNvGraphicFramePr>
+              <a:graphicFrameLocks xmlns:a="http://schemas.openxmlformats.org/drawingml/2006/main" noChangeAspect="1"/>
+            </wp:cNvGraphicFramePr>
+            <a:graphic xmlns:a="http://schemas.openxmlformats.org/drawingml/2006/main">
+              <a:graphicData uri="http://schemas.openxmlformats.org/drawingml/2006/picture">
+                <pic:pic xmlns:pic="http://schemas.openxmlformats.org/drawingml/2006/picture">
+                  <pic:nvPicPr>
+                    <pic:cNvPr id="217058246" name="Obraz 1" descr="Obraz zawierający tekst, zrzut ekranu&#10;&#10;Opis wygenerowany automatycznie"/>
+                    <pic:cNvPicPr/>
+                  </pic:nvPicPr>
+                  <pic:blipFill>
+                    <a:blip r:embed="rId28"/>
+                    <a:stretch>
+                      <a:fillRect/>
+                    </a:stretch>
+                  </pic:blipFill>
+                  <pic:spPr>
+                    <a:xfrm>
+                      <a:off x="0" y="0"/>
+                      <a:ext cx="5760720" cy="2048510"/>
+                    </a:xfrm>
+                    <a:prstGeom prst="rect">
+                      <a:avLst/>
+                    </a:prstGeom>
+                  </pic:spPr>
+                </pic:pic>
+              </a:graphicData>
+            </a:graphic>
+          </wp:inline>
+        </w:drawing>
+      </w:r>
+    </w:p>
+    <w:p>
+      <w:pPr>
+        <w:rPr>
+          <w:noProof/>
+        </w:rPr>
+      </w:pPr>
+      <w:r>
+        <w:rPr>
+          <w:rFonts w:ascii="Calibri" w:hAnsi="Calibri" w:cs="Calibri"/>
+          <w:sz w:val="24"/>
+          <w:szCs w:val="24"/>
+        </w:rPr>
+        <w:t>Można zacząć trening. Podzieliłem trening i test na dwie osobne funkcje w kodzie.</w:t>
+      </w:r>
+      <w:r>
+        <w:rPr>
+          <w:noProof/>
+        </w:rPr>
+        <w:t xml:space="preserve"> </w:t>
+      </w:r>
+    </w:p>
+    <w:p>
+      <w:pPr>
+        <w:rPr>
+          <w:noProof/>
+        </w:rPr>
+      </w:pPr>
+      <w:r>
+        <w:rPr>
+          <w:noProof/>
+        </w:rPr>
+        <w:t>Trenuję model i zapisuje jego wyniki, jak również poprawne odpowiedzi</w:t>
+      </w:r>
+      <w:r>
+        <w:rPr>
+          <w:rFonts w:ascii="Calibri" w:hAnsi="Calibri" w:cs="Calibri"/>
+          <w:sz w:val="24"/>
+          <w:szCs w:val="24"/>
+        </w:rPr>
+        <w:drawing>
+          <wp:inline distT="0" distB="0" distL="0" distR="0" wp14:anchorId="72467F3F" wp14:editId="21AB43C0">
+            <wp:extent cx="5760720" cy="2949575"/>
+            <wp:effectExtent l="0" t="0" r="0" b="3175"/>
+            <wp:docPr id="1266749696" name="Obraz 1" descr="Obraz zawierający tekst, zrzut ekranu, oprogramowanie, Oprogramowanie multimedialne&#10;&#10;Opis wygenerowany automatycznie"/>
+            <wp:cNvGraphicFramePr>
+              <a:graphicFrameLocks xmlns:a="http://schemas.openxmlformats.org/drawingml/2006/main" noChangeAspect="1"/>
+            </wp:cNvGraphicFramePr>
+            <a:graphic xmlns:a="http://schemas.openxmlformats.org/drawingml/2006/main">
+              <a:graphicData uri="http://schemas.openxmlformats.org/drawingml/2006/picture">
+                <pic:pic xmlns:pic="http://schemas.openxmlformats.org/drawingml/2006/picture">
+                  <pic:nvPicPr>
+                    <pic:cNvPr id="1266749696" name="Obraz 1" descr="Obraz zawierający tekst, zrzut ekranu, oprogramowanie, Oprogramowanie multimedialne&#10;&#10;Opis wygenerowany automatycznie"/>
+                    <pic:cNvPicPr/>
+                  </pic:nvPicPr>
+                  <pic:blipFill>
+                    <a:blip r:embed="rId29"/>
+                    <a:stretch>
+                      <a:fillRect/>
+                    </a:stretch>
+                  </pic:blipFill>
+                  <pic:spPr>
+                    <a:xfrm>
+                      <a:off x="0" y="0"/>
+                      <a:ext cx="5760720" cy="2949575"/>
+                    </a:xfrm>
+                    <a:prstGeom prst="rect">
+                      <a:avLst/>
+                    </a:prstGeom>
+                  </pic:spPr>
+                </pic:pic>
+              </a:graphicData>
+            </a:graphic>
+          </wp:inline>
+        </w:drawing>
+      </w:r>
+    </w:p>
+    <w:p>
+      <w:pPr>
+        <w:rPr>
+          <w:noProof/>
+        </w:rPr>
+      </w:pPr>
+    </w:p>
+    <w:p>
+      <w:pPr>
+        <w:rPr>
+          <w:noProof/>
+        </w:rPr>
+      </w:pPr>
+      <w:r>
+        <w:rPr>
+          <w:noProof/>
+        </w:rPr>
+        <w:lastRenderedPageBreak/>
+        <w:t>Przy każdej epoce, ewaluuje również jego sprawność walidacją</w:t>
+      </w:r>
+      <w:r>
+        <w:rPr>
+          <w:noProof/>
+        </w:rPr>
+        <w:t>:</w:t>
+      </w:r>
+    </w:p>
+    <w:p>
+      <w:pPr>
+        <w:rPr>
+          <w:rFonts w:ascii="Calibri" w:hAnsi="Calibri" w:cs="Calibri"/>
+          <w:sz w:val="24"/>
+          <w:szCs w:val="24"/>
+        </w:rPr>
+      </w:pPr>
+      <w:r>
+        <w:rPr>
+          <w:rFonts w:ascii="Calibri" w:hAnsi="Calibri" w:cs="Calibri"/>
+          <w:sz w:val="24"/>
+          <w:szCs w:val="24"/>
+        </w:rPr>
+        <w:drawing>
+          <wp:inline distT="0" distB="0" distL="0" distR="0" wp14:anchorId="04B57B02" wp14:editId="728C7834">
+            <wp:extent cx="5422028" cy="4055166"/>
+            <wp:effectExtent l="0" t="0" r="7620" b="2540"/>
+            <wp:docPr id="491824902" name="Obraz 1" descr="Obraz zawierający tekst, zrzut ekranu, oprogramowanie&#10;&#10;Opis wygenerowany automatycznie"/>
+            <wp:cNvGraphicFramePr>
+              <a:graphicFrameLocks xmlns:a="http://schemas.openxmlformats.org/drawingml/2006/main" noChangeAspect="1"/>
+            </wp:cNvGraphicFramePr>
+            <a:graphic xmlns:a="http://schemas.openxmlformats.org/drawingml/2006/main">
+              <a:graphicData uri="http://schemas.openxmlformats.org/drawingml/2006/picture">
+                <pic:pic xmlns:pic="http://schemas.openxmlformats.org/drawingml/2006/picture">
+                  <pic:nvPicPr>
+                    <pic:cNvPr id="491824902" name="Obraz 1" descr="Obraz zawierający tekst, zrzut ekranu, oprogramowanie&#10;&#10;Opis wygenerowany automatycznie"/>
+                    <pic:cNvPicPr/>
+                  </pic:nvPicPr>
+                  <pic:blipFill>
+                    <a:blip r:embed="rId30"/>
+                    <a:stretch>
+                      <a:fillRect/>
+                    </a:stretch>
+                  </pic:blipFill>
+                  <pic:spPr>
+                    <a:xfrm>
+                      <a:off x="0" y="0"/>
+                      <a:ext cx="5436681" cy="4066125"/>
+                    </a:xfrm>
+                    <a:prstGeom prst="rect">
+                      <a:avLst/>
+                    </a:prstGeom>
+                  </pic:spPr>
+                </pic:pic>
+              </a:graphicData>
+            </a:graphic>
+          </wp:inline>
+        </w:drawing>
+      </w:r>
+    </w:p>
+    <w:p>
+      <w:pPr>
+        <w:rPr>
+          <w:rFonts w:ascii="Calibri" w:hAnsi="Calibri" w:cs="Calibri"/>
+          <w:sz w:val="24"/>
+          <w:szCs w:val="24"/>
+        </w:rPr>
+      </w:pPr>
+    </w:p>
+    <w:p>
+      <w:pPr>
+        <w:rPr>
+          <w:rFonts w:ascii="Calibri" w:hAnsi="Calibri" w:cs="Calibri"/>
+          <w:sz w:val="24"/>
+          <w:szCs w:val="24"/>
+        </w:rPr>
+      </w:pPr>
+      <w:r>
+        <w:rPr>
+          <w:rFonts w:ascii="Calibri" w:hAnsi="Calibri" w:cs="Calibri"/>
+          <w:sz w:val="24"/>
+          <w:szCs w:val="24"/>
+        </w:rPr>
+        <w:t>Całość treningu i walidacji prezentuję się następująco:</w:t>
+      </w:r>
+    </w:p>
+    <w:p>
+      <w:pPr>
+        <w:rPr>
+          <w:rFonts w:ascii="Calibri" w:hAnsi="Calibri" w:cs="Calibri"/>
+          <w:sz w:val="24"/>
+          <w:szCs w:val="24"/>
+        </w:rPr>
+      </w:pPr>
+      <w:r>
+        <w:rPr>
+          <w:rFonts w:ascii="Calibri" w:hAnsi="Calibri" w:cs="Calibri"/>
+          <w:sz w:val="24"/>
+          <w:szCs w:val="24"/>
+        </w:rPr>
+        <w:drawing>
+          <wp:inline distT="0" distB="0" distL="0" distR="0" wp14:anchorId="12C1DBC3" wp14:editId="693B344F">
+            <wp:extent cx="5760720" cy="2759075"/>
+            <wp:effectExtent l="0" t="0" r="0" b="3175"/>
+            <wp:docPr id="1318337771" name="Obraz 1" descr="Obraz zawierający tekst, zrzut ekranu, Czcionka&#10;&#10;Opis wygenerowany automatycznie"/>
+            <wp:cNvGraphicFramePr>
+              <a:graphicFrameLocks xmlns:a="http://schemas.openxmlformats.org/drawingml/2006/main" noChangeAspect="1"/>
+            </wp:cNvGraphicFramePr>
+            <a:graphic xmlns:a="http://schemas.openxmlformats.org/drawingml/2006/main">
+              <a:graphicData uri="http://schemas.openxmlformats.org/drawingml/2006/picture">
+                <pic:pic xmlns:pic="http://schemas.openxmlformats.org/drawingml/2006/picture">
+                  <pic:nvPicPr>
+                    <pic:cNvPr id="1318337771" name="Obraz 1" descr="Obraz zawierający tekst, zrzut ekranu, Czcionka&#10;&#10;Opis wygenerowany automatycznie"/>
+                    <pic:cNvPicPr/>
+                  </pic:nvPicPr>
+                  <pic:blipFill>
+                    <a:blip r:embed="rId31"/>
+                    <a:stretch>
+                      <a:fillRect/>
+                    </a:stretch>
+                  </pic:blipFill>
+                  <pic:spPr>
+                    <a:xfrm>
+                      <a:off x="0" y="0"/>
+                      <a:ext cx="5760720" cy="2759075"/>
+                    </a:xfrm>
+                    <a:prstGeom prst="rect">
+                      <a:avLst/>
+                    </a:prstGeom>
+                  </pic:spPr>
+                </pic:pic>
+              </a:graphicData>
+            </a:graphic>
+          </wp:inline>
+        </w:drawing>
+      </w:r>
+    </w:p>
+    <w:p>
+      <w:pPr>
+        <w:rPr>
+          <w:rFonts w:ascii="Calibri" w:hAnsi="Calibri" w:cs="Calibri"/>
+          <w:sz w:val="24"/>
+          <w:szCs w:val="24"/>
+        </w:rPr>
+      </w:pPr>
+      <w:r>
+        <w:rPr>
+          <w:rFonts w:ascii="Calibri" w:hAnsi="Calibri" w:cs="Calibri"/>
+          <w:sz w:val="24"/>
+          <w:szCs w:val="24"/>
+        </w:rPr>
+        <w:t>5 Epok przy takim datasecie jest wystarczające w zupełności.</w:t>
+      </w:r>
+    </w:p>
+    <w:p>
+      <w:pPr>
+        <w:rPr>
+          <w:rFonts w:ascii="Calibri" w:hAnsi="Calibri" w:cs="Calibri"/>
+          <w:sz w:val="24"/>
+          <w:szCs w:val="24"/>
+        </w:rPr>
+      </w:pPr>
+    </w:p>
+    <w:p>
+      <w:pPr>
+        <w:rPr>
+          <w:rFonts w:ascii="Calibri" w:hAnsi="Calibri" w:cs="Calibri"/>
+          <w:sz w:val="24"/>
+          <w:szCs w:val="24"/>
+        </w:rPr>
+      </w:pPr>
+      <w:r>
+        <w:rPr>
+          <w:rFonts w:ascii="Calibri" w:hAnsi="Calibri" w:cs="Calibri"/>
+          <w:sz w:val="24"/>
+          <w:szCs w:val="24"/>
+        </w:rPr>
+        <w:lastRenderedPageBreak/>
+        <w:t>Zapisuje sobie mój model lokalnie oraz funkcją rysuje sobie wykres na podstawie danych ze słownika.</w:t>
+      </w:r>
+    </w:p>
+    <w:p>
+      <w:pPr>
+        <w:rPr>
+          <w:rFonts w:ascii="Calibri" w:hAnsi="Calibri" w:cs="Calibri"/>
+          <w:sz w:val="24"/>
+          <w:szCs w:val="24"/>
+        </w:rPr>
+      </w:pPr>
+      <w:r>
+        <w:rPr>
+          <w:rFonts w:ascii="Calibri" w:hAnsi="Calibri" w:cs="Calibri"/>
+          <w:sz w:val="24"/>
+          <w:szCs w:val="24"/>
+        </w:rPr>
+        <w:drawing>
+          <wp:inline distT="0" distB="0" distL="0" distR="0" wp14:anchorId="57F3F558" wp14:editId="0EBC8F49">
+            <wp:extent cx="4627660" cy="3724266"/>
+            <wp:effectExtent l="0" t="0" r="1905" b="0"/>
+            <wp:docPr id="143301357" name="Obraz 1" descr="Obraz zawierający tekst, zrzut ekranu, Wykres, linia&#10;&#10;Opis wygenerowany automatycznie"/>
+            <wp:cNvGraphicFramePr>
+              <a:graphicFrameLocks xmlns:a="http://schemas.openxmlformats.org/drawingml/2006/main" noChangeAspect="1"/>
+            </wp:cNvGraphicFramePr>
+            <a:graphic xmlns:a="http://schemas.openxmlformats.org/drawingml/2006/main">
+              <a:graphicData uri="http://schemas.openxmlformats.org/drawingml/2006/picture">
+                <pic:pic xmlns:pic="http://schemas.openxmlformats.org/drawingml/2006/picture">
+                  <pic:nvPicPr>
+                    <pic:cNvPr id="143301357" name="Obraz 1" descr="Obraz zawierający tekst, zrzut ekranu, Wykres, linia&#10;&#10;Opis wygenerowany automatycznie"/>
+                    <pic:cNvPicPr/>
+                  </pic:nvPicPr>
+                  <pic:blipFill>
+                    <a:blip r:embed="rId32"/>
+                    <a:stretch>
+                      <a:fillRect/>
+                    </a:stretch>
+                  </pic:blipFill>
+                  <pic:spPr>
+                    <a:xfrm>
+                      <a:off x="0" y="0"/>
+                      <a:ext cx="4640937" cy="3734951"/>
+                    </a:xfrm>
+                    <a:prstGeom prst="rect">
+                      <a:avLst/>
+                    </a:prstGeom>
+                  </pic:spPr>
+                </pic:pic>
+              </a:graphicData>
+            </a:graphic>
+          </wp:inline>
+        </w:drawing>
+      </w:r>
+    </w:p>
+    <w:p>
+      <w:pPr>
+        <w:rPr>
+          <w:rFonts w:ascii="Calibri" w:hAnsi="Calibri" w:cs="Calibri"/>
+          <w:sz w:val="24"/>
+          <w:szCs w:val="24"/>
+        </w:rPr>
+      </w:pPr>
+      <w:r>
+        <w:rPr>
+          <w:rFonts w:ascii="Calibri" w:hAnsi="Calibri" w:cs="Calibri"/>
+          <w:sz w:val="24"/>
+          <w:szCs w:val="24"/>
+        </w:rPr>
+        <w:t>Na koniec, funkcją test, sprawdzam jak sobie poradzi na danych testowych po jego nauczeniu.</w:t>
+      </w:r>
+    </w:p>
+    <w:p>
+      <w:pPr>
+        <w:rPr>
+          <w:rFonts w:ascii="Calibri" w:hAnsi="Calibri" w:cs="Calibri"/>
+          <w:sz w:val="24"/>
+          <w:szCs w:val="24"/>
+        </w:rPr>
+      </w:pPr>
+      <w:r>
+        <w:rPr>
+          <w:rFonts w:ascii="Calibri" w:hAnsi="Calibri" w:cs="Calibri"/>
+          <w:sz w:val="24"/>
+          <w:szCs w:val="24"/>
+        </w:rPr>
+        <w:drawing>
+          <wp:inline distT="0" distB="0" distL="0" distR="0" wp14:anchorId="32378858" wp14:editId="56A4648D">
+            <wp:extent cx="5760720" cy="3990340"/>
+            <wp:effectExtent l="0" t="0" r="0" b="0"/>
+            <wp:docPr id="250004786" name="Obraz 1" descr="Obraz zawierający tekst, zrzut ekranu, oprogramowanie&#10;&#10;Opis wygenerowany automatycznie"/>
+            <wp:cNvGraphicFramePr>
+              <a:graphicFrameLocks xmlns:a="http://schemas.openxmlformats.org/drawingml/2006/main" noChangeAspect="1"/>
+            </wp:cNvGraphicFramePr>
+            <a:graphic xmlns:a="http://schemas.openxmlformats.org/drawingml/2006/main">
+              <a:graphicData uri="http://schemas.openxmlformats.org/drawingml/2006/picture">
+                <pic:pic xmlns:pic="http://schemas.openxmlformats.org/drawingml/2006/picture">
+                  <pic:nvPicPr>
+                    <pic:cNvPr id="250004786" name="Obraz 1" descr="Obraz zawierający tekst, zrzut ekranu, oprogramowanie&#10;&#10;Opis wygenerowany automatycznie"/>
+                    <pic:cNvPicPr/>
+                  </pic:nvPicPr>
+                  <pic:blipFill>
+                    <a:blip r:embed="rId33"/>
+                    <a:stretch>
+                      <a:fillRect/>
+                    </a:stretch>
+                  </pic:blipFill>
+                  <pic:spPr>
+                    <a:xfrm>
+                      <a:off x="0" y="0"/>
+                      <a:ext cx="5760720" cy="3990340"/>
+                    </a:xfrm>
+                    <a:prstGeom prst="rect">
+                      <a:avLst/>
+                    </a:prstGeom>
+                  </pic:spPr>
+                </pic:pic>
+              </a:graphicData>
+            </a:graphic>
+          </wp:inline>
+        </w:drawing>
+      </w:r>
+    </w:p>
+    <w:p>
+      <w:pPr>
+        <w:rPr>
+          <w:rFonts w:ascii="Calibri" w:hAnsi="Calibri" w:cs="Calibri"/>
+          <w:sz w:val="24"/>
+          <w:szCs w:val="24"/>
+        </w:rPr>
+      </w:pPr>
+      <w:r>
+        <w:rPr>
+          <w:rFonts w:ascii="Calibri" w:hAnsi="Calibri" w:cs="Calibri"/>
+          <w:sz w:val="24"/>
+          <w:szCs w:val="24"/>
+        </w:rPr>
+        <w:lastRenderedPageBreak/>
+        <w:t>Korzystając z sklearn drukuje sobie również raport, jak sobie poradził model:</w:t>
+      </w:r>
+    </w:p>
+    <w:p>
+      <w:pPr>
+        <w:rPr>
+          <w:rFonts w:ascii="Calibri" w:hAnsi="Calibri" w:cs="Calibri"/>
+          <w:sz w:val="24"/>
+          <w:szCs w:val="24"/>
+        </w:rPr>
+      </w:pPr>
+      <w:r>
+        <w:rPr>
+          <w:rFonts w:ascii="Calibri" w:hAnsi="Calibri" w:cs="Calibri"/>
+          <w:sz w:val="24"/>
+          <w:szCs w:val="24"/>
+        </w:rPr>
+        <w:drawing>
+          <wp:inline distT="0" distB="0" distL="0" distR="0" wp14:anchorId="38A17E48" wp14:editId="26766FC4">
+            <wp:extent cx="5649113" cy="3153215"/>
+            <wp:effectExtent l="0" t="0" r="8890" b="9525"/>
+            <wp:docPr id="94172235" name="Obraz 1" descr="Obraz zawierający tekst, zrzut ekranu, menu&#10;&#10;Opis wygenerowany automatycznie"/>
+            <wp:cNvGraphicFramePr>
+              <a:graphicFrameLocks xmlns:a="http://schemas.openxmlformats.org/drawingml/2006/main" noChangeAspect="1"/>
+            </wp:cNvGraphicFramePr>
+            <a:graphic xmlns:a="http://schemas.openxmlformats.org/drawingml/2006/main">
+              <a:graphicData uri="http://schemas.openxmlformats.org/drawingml/2006/picture">
+                <pic:pic xmlns:pic="http://schemas.openxmlformats.org/drawingml/2006/picture">
+                  <pic:nvPicPr>
+                    <pic:cNvPr id="94172235" name="Obraz 1" descr="Obraz zawierający tekst, zrzut ekranu, menu&#10;&#10;Opis wygenerowany automatycznie"/>
+                    <pic:cNvPicPr/>
+                  </pic:nvPicPr>
+                  <pic:blipFill>
+                    <a:blip r:embed="rId34"/>
+                    <a:stretch>
+                      <a:fillRect/>
+                    </a:stretch>
+                  </pic:blipFill>
+                  <pic:spPr>
+                    <a:xfrm>
+                      <a:off x="0" y="0"/>
+                      <a:ext cx="5649113" cy="3153215"/>
+                    </a:xfrm>
+                    <a:prstGeom prst="rect">
+                      <a:avLst/>
+                    </a:prstGeom>
+                  </pic:spPr>
+                </pic:pic>
+              </a:graphicData>
+            </a:graphic>
+          </wp:inline>
+        </w:drawing>
+      </w:r>
+    </w:p>
+    <w:p>
+      <w:pPr>
+        <w:rPr>
+          <w:rFonts w:ascii="Calibri" w:hAnsi="Calibri" w:cs="Calibri"/>
+          <w:sz w:val="24"/>
+          <w:szCs w:val="24"/>
+        </w:rPr>
+      </w:pPr>
+    </w:p>
+    <w:p>
+      <w:pPr>
+        <w:rPr>
+          <w:rFonts w:ascii="Calibri" w:hAnsi="Calibri" w:cs="Calibri"/>
+          <w:sz w:val="24"/>
+          <w:szCs w:val="24"/>
+        </w:rPr>
+      </w:pPr>
+      <w:r>
+        <w:rPr>
+          <w:rFonts w:ascii="Calibri" w:hAnsi="Calibri" w:cs="Calibri"/>
+          <w:sz w:val="24"/>
+          <w:szCs w:val="24"/>
+        </w:rPr>
+        <w:t>Poszło mu bardzo dobrze, jest w stanie prawie ze 100% pewnością zgadywać cyfry z obrazka.</w:t>
+      </w:r>
+    </w:p>
+    <w:p>
+      <w:pPr>
+        <w:rPr>
+          <w:rFonts w:ascii="Calibri" w:hAnsi="Calibri" w:cs="Calibri"/>
+          <w:sz w:val="24"/>
+          <w:szCs w:val="24"/>
+        </w:rPr>
+      </w:pPr>
+      <w:r>
+        <w:rPr>
+          <w:rFonts w:ascii="Calibri" w:hAnsi="Calibri" w:cs="Calibri"/>
+          <w:sz w:val="24"/>
+          <w:szCs w:val="24"/>
+        </w:rPr>
+        <w:t>MNIST jest dosyć prostym problemem, sieci konwolucyjne stanowią bardzo dobre narzędzie do tego typu zadań. Jest to obecnie standard przy rozpoznawaniu obrazów.</w:t>
       </w:r>
     </w:p>
     <w:sectPr>

</xml_diff>